<commit_message>
update word generated from reference doc
</commit_message>
<xml_diff>
--- a/RMarkdown/Word_with_template/custom-reference_generated-by-Pandoc (Modified).docx
+++ b/RMarkdown/Word_with_template/custom-reference_generated-by-Pandoc (Modified).docx
@@ -324,13 +324,17 @@
         <w:t>Bullet</w:t>
       </w:r>
       <w:r>
-        <w:t xml:space="preserve"> Item </w:t>
-      </w:r>
-      <w:r>
-        <w:t>2</w:t>
-      </w:r>
-    </w:p>
-    <w:p/>
+        <w:t xml:space="preserve"> Item 2</w:t>
+      </w:r>
+    </w:p>
+    <w:p>
+      <w:pPr>
+        <w:pStyle w:val="Heading6"/>
+      </w:pPr>
+      <w:r>
+        <w:t>Title</w:t>
+      </w:r>
+    </w:p>
     <w:sectPr>
       <w:pgSz w:w="12240" w:h="15840"/>
       <w:pgMar w:top="1440" w:right="1440" w:bottom="1440" w:left="1440" w:header="720" w:footer="720" w:gutter="0"/>
@@ -405,7 +409,7 @@
   <w:abstractNum w:abstractNumId="0" w15:restartNumberingAfterBreak="0">
     <w:nsid w:val="FFFFFF7C"/>
     <w:multiLevelType w:val="singleLevel"/>
-    <w:tmpl w:val="D19868B0"/>
+    <w:tmpl w:val="DB7A4FFA"/>
     <w:lvl w:ilvl="0">
       <w:start w:val="1"/>
       <w:numFmt w:val="decimal"/>
@@ -422,7 +426,7 @@
   <w:abstractNum w:abstractNumId="1" w15:restartNumberingAfterBreak="0">
     <w:nsid w:val="FFFFFF7D"/>
     <w:multiLevelType w:val="singleLevel"/>
-    <w:tmpl w:val="84EE0F26"/>
+    <w:tmpl w:val="A5E0FE54"/>
     <w:lvl w:ilvl="0">
       <w:start w:val="1"/>
       <w:numFmt w:val="decimal"/>
@@ -439,7 +443,7 @@
   <w:abstractNum w:abstractNumId="2" w15:restartNumberingAfterBreak="0">
     <w:nsid w:val="FFFFFF7E"/>
     <w:multiLevelType w:val="singleLevel"/>
-    <w:tmpl w:val="A11C5BC6"/>
+    <w:tmpl w:val="AA7602DE"/>
     <w:lvl w:ilvl="0">
       <w:start w:val="1"/>
       <w:numFmt w:val="decimal"/>
@@ -456,7 +460,7 @@
   <w:abstractNum w:abstractNumId="3" w15:restartNumberingAfterBreak="0">
     <w:nsid w:val="FFFFFF7F"/>
     <w:multiLevelType w:val="singleLevel"/>
-    <w:tmpl w:val="198EAA06"/>
+    <w:tmpl w:val="4FAAA5F0"/>
     <w:lvl w:ilvl="0">
       <w:start w:val="1"/>
       <w:numFmt w:val="decimal"/>
@@ -473,7 +477,7 @@
   <w:abstractNum w:abstractNumId="4" w15:restartNumberingAfterBreak="0">
     <w:nsid w:val="FFFFFF80"/>
     <w:multiLevelType w:val="singleLevel"/>
-    <w:tmpl w:val="08DA136A"/>
+    <w:tmpl w:val="C2E66FA8"/>
     <w:lvl w:ilvl="0">
       <w:start w:val="1"/>
       <w:numFmt w:val="bullet"/>
@@ -493,7 +497,7 @@
   <w:abstractNum w:abstractNumId="5" w15:restartNumberingAfterBreak="0">
     <w:nsid w:val="FFFFFF81"/>
     <w:multiLevelType w:val="singleLevel"/>
-    <w:tmpl w:val="348AFA72"/>
+    <w:tmpl w:val="E78C83C8"/>
     <w:lvl w:ilvl="0">
       <w:start w:val="1"/>
       <w:numFmt w:val="bullet"/>
@@ -513,7 +517,7 @@
   <w:abstractNum w:abstractNumId="6" w15:restartNumberingAfterBreak="0">
     <w:nsid w:val="FFFFFF82"/>
     <w:multiLevelType w:val="singleLevel"/>
-    <w:tmpl w:val="7CA4227A"/>
+    <w:tmpl w:val="1AAED44C"/>
     <w:lvl w:ilvl="0">
       <w:start w:val="1"/>
       <w:numFmt w:val="bullet"/>
@@ -533,7 +537,7 @@
   <w:abstractNum w:abstractNumId="7" w15:restartNumberingAfterBreak="0">
     <w:nsid w:val="FFFFFF83"/>
     <w:multiLevelType w:val="singleLevel"/>
-    <w:tmpl w:val="EECE03CA"/>
+    <w:tmpl w:val="E904D91A"/>
     <w:lvl w:ilvl="0">
       <w:start w:val="1"/>
       <w:numFmt w:val="bullet"/>
@@ -553,7 +557,7 @@
   <w:abstractNum w:abstractNumId="8" w15:restartNumberingAfterBreak="0">
     <w:nsid w:val="FFFFFF88"/>
     <w:multiLevelType w:val="singleLevel"/>
-    <w:tmpl w:val="4F723984"/>
+    <w:tmpl w:val="8B9A2D00"/>
     <w:lvl w:ilvl="0">
       <w:start w:val="1"/>
       <w:numFmt w:val="decimal"/>
@@ -570,7 +574,7 @@
   <w:abstractNum w:abstractNumId="9" w15:restartNumberingAfterBreak="0">
     <w:nsid w:val="FFFFFF89"/>
     <w:multiLevelType w:val="singleLevel"/>
-    <w:tmpl w:val="BC1C0164"/>
+    <w:tmpl w:val="756C2E60"/>
     <w:lvl w:ilvl="0">
       <w:start w:val="1"/>
       <w:numFmt w:val="bullet"/>
@@ -588,6 +592,93 @@
     </w:lvl>
   </w:abstractNum>
   <w:abstractNum w:abstractNumId="10" w15:restartNumberingAfterBreak="0">
+    <w:nsid w:val="106C3522"/>
+    <w:multiLevelType w:val="multilevel"/>
+    <w:tmpl w:val="0809001D"/>
+    <w:styleLink w:val="CurrentList4"/>
+    <w:lvl w:ilvl="0">
+      <w:start w:val="1"/>
+      <w:numFmt w:val="decimal"/>
+      <w:lvlText w:val="%1)"/>
+      <w:lvlJc w:val="left"/>
+      <w:pPr>
+        <w:ind w:left="360" w:hanging="360"/>
+      </w:pPr>
+    </w:lvl>
+    <w:lvl w:ilvl="1">
+      <w:start w:val="1"/>
+      <w:numFmt w:val="lowerLetter"/>
+      <w:lvlText w:val="%2)"/>
+      <w:lvlJc w:val="left"/>
+      <w:pPr>
+        <w:ind w:left="720" w:hanging="360"/>
+      </w:pPr>
+    </w:lvl>
+    <w:lvl w:ilvl="2">
+      <w:start w:val="1"/>
+      <w:numFmt w:val="lowerRoman"/>
+      <w:lvlText w:val="%3)"/>
+      <w:lvlJc w:val="left"/>
+      <w:pPr>
+        <w:ind w:left="1080" w:hanging="360"/>
+      </w:pPr>
+    </w:lvl>
+    <w:lvl w:ilvl="3">
+      <w:start w:val="1"/>
+      <w:numFmt w:val="decimal"/>
+      <w:lvlText w:val="(%4)"/>
+      <w:lvlJc w:val="left"/>
+      <w:pPr>
+        <w:ind w:left="1440" w:hanging="360"/>
+      </w:pPr>
+    </w:lvl>
+    <w:lvl w:ilvl="4">
+      <w:start w:val="1"/>
+      <w:numFmt w:val="lowerLetter"/>
+      <w:lvlText w:val="(%5)"/>
+      <w:lvlJc w:val="left"/>
+      <w:pPr>
+        <w:ind w:left="1800" w:hanging="360"/>
+      </w:pPr>
+    </w:lvl>
+    <w:lvl w:ilvl="5">
+      <w:start w:val="1"/>
+      <w:numFmt w:val="lowerRoman"/>
+      <w:lvlText w:val="(%6)"/>
+      <w:lvlJc w:val="left"/>
+      <w:pPr>
+        <w:ind w:left="2160" w:hanging="360"/>
+      </w:pPr>
+    </w:lvl>
+    <w:lvl w:ilvl="6">
+      <w:start w:val="1"/>
+      <w:numFmt w:val="decimal"/>
+      <w:lvlText w:val="%7."/>
+      <w:lvlJc w:val="left"/>
+      <w:pPr>
+        <w:ind w:left="2520" w:hanging="360"/>
+      </w:pPr>
+    </w:lvl>
+    <w:lvl w:ilvl="7">
+      <w:start w:val="1"/>
+      <w:numFmt w:val="lowerLetter"/>
+      <w:lvlText w:val="%8."/>
+      <w:lvlJc w:val="left"/>
+      <w:pPr>
+        <w:ind w:left="2880" w:hanging="360"/>
+      </w:pPr>
+    </w:lvl>
+    <w:lvl w:ilvl="8">
+      <w:start w:val="1"/>
+      <w:numFmt w:val="lowerRoman"/>
+      <w:lvlText w:val="%9."/>
+      <w:lvlJc w:val="left"/>
+      <w:pPr>
+        <w:ind w:left="3240" w:hanging="360"/>
+      </w:pPr>
+    </w:lvl>
+  </w:abstractNum>
+  <w:abstractNum w:abstractNumId="11" w15:restartNumberingAfterBreak="0">
     <w:nsid w:val="170CD2DE"/>
     <w:multiLevelType w:val="multilevel"/>
     <w:tmpl w:val="BC4A127E"/>
@@ -691,7 +782,7 @@
       </w:pPr>
     </w:lvl>
   </w:abstractNum>
-  <w:abstractNum w:abstractNumId="11" w15:restartNumberingAfterBreak="0">
+  <w:abstractNum w:abstractNumId="12" w15:restartNumberingAfterBreak="0">
     <w:nsid w:val="2D6F28AA"/>
     <w:multiLevelType w:val="hybridMultilevel"/>
     <w:tmpl w:val="8D543526"/>
@@ -778,7 +869,7 @@
       </w:pPr>
     </w:lvl>
   </w:abstractNum>
-  <w:abstractNum w:abstractNumId="12" w15:restartNumberingAfterBreak="0">
+  <w:abstractNum w:abstractNumId="13" w15:restartNumberingAfterBreak="0">
     <w:nsid w:val="3A6A2E4C"/>
     <w:multiLevelType w:val="hybridMultilevel"/>
     <w:tmpl w:val="B694BCC2"/>
@@ -892,7 +983,7 @@
       </w:rPr>
     </w:lvl>
   </w:abstractNum>
-  <w:abstractNum w:abstractNumId="13" w15:restartNumberingAfterBreak="0">
+  <w:abstractNum w:abstractNumId="14" w15:restartNumberingAfterBreak="0">
     <w:nsid w:val="48006DB1"/>
     <w:multiLevelType w:val="multilevel"/>
     <w:tmpl w:val="999C5F12"/>
@@ -949,7 +1040,6 @@
     <w:lvl w:ilvl="5">
       <w:start w:val="1"/>
       <w:numFmt w:val="decimal"/>
-      <w:pStyle w:val="Heading6"/>
       <w:lvlText w:val="%1.%2.%3.%4.%5.%6"/>
       <w:lvlJc w:val="left"/>
       <w:pPr>
@@ -987,7 +1077,7 @@
       </w:pPr>
     </w:lvl>
   </w:abstractNum>
-  <w:abstractNum w:abstractNumId="14" w15:restartNumberingAfterBreak="0">
+  <w:abstractNum w:abstractNumId="15" w15:restartNumberingAfterBreak="0">
     <w:nsid w:val="4B096390"/>
     <w:multiLevelType w:val="multilevel"/>
     <w:tmpl w:val="7832AE16"/>
@@ -1074,7 +1164,7 @@
       </w:pPr>
     </w:lvl>
   </w:abstractNum>
-  <w:abstractNum w:abstractNumId="15" w15:restartNumberingAfterBreak="0">
+  <w:abstractNum w:abstractNumId="16" w15:restartNumberingAfterBreak="0">
     <w:nsid w:val="508074FB"/>
     <w:multiLevelType w:val="multilevel"/>
     <w:tmpl w:val="675A4560"/>
@@ -1161,7 +1251,7 @@
       </w:pPr>
     </w:lvl>
   </w:abstractNum>
-  <w:abstractNum w:abstractNumId="16" w15:restartNumberingAfterBreak="0">
+  <w:abstractNum w:abstractNumId="17" w15:restartNumberingAfterBreak="0">
     <w:nsid w:val="70D2768D"/>
     <w:multiLevelType w:val="multilevel"/>
     <w:tmpl w:val="999C5F12"/>
@@ -1249,7 +1339,7 @@
     </w:lvl>
   </w:abstractNum>
   <w:num w:numId="1" w16cid:durableId="573589951">
-    <w:abstractNumId w:val="10"/>
+    <w:abstractNumId w:val="11"/>
   </w:num>
   <w:num w:numId="2" w16cid:durableId="2008365151">
     <w:abstractNumId w:val="0"/>
@@ -1282,22 +1372,25 @@
     <w:abstractNumId w:val="9"/>
   </w:num>
   <w:num w:numId="12" w16cid:durableId="449015867">
+    <w:abstractNumId w:val="14"/>
+  </w:num>
+  <w:num w:numId="13" w16cid:durableId="1747343216">
+    <w:abstractNumId w:val="15"/>
+  </w:num>
+  <w:num w:numId="14" w16cid:durableId="481045311">
+    <w:abstractNumId w:val="16"/>
+  </w:num>
+  <w:num w:numId="15" w16cid:durableId="1047148020">
+    <w:abstractNumId w:val="17"/>
+  </w:num>
+  <w:num w:numId="16" w16cid:durableId="2098359237">
+    <w:abstractNumId w:val="12"/>
+  </w:num>
+  <w:num w:numId="17" w16cid:durableId="618681861">
     <w:abstractNumId w:val="13"/>
   </w:num>
-  <w:num w:numId="13" w16cid:durableId="1747343216">
-    <w:abstractNumId w:val="14"/>
-  </w:num>
-  <w:num w:numId="14" w16cid:durableId="481045311">
-    <w:abstractNumId w:val="15"/>
-  </w:num>
-  <w:num w:numId="15" w16cid:durableId="1047148020">
-    <w:abstractNumId w:val="16"/>
-  </w:num>
-  <w:num w:numId="16" w16cid:durableId="2098359237">
-    <w:abstractNumId w:val="11"/>
-  </w:num>
-  <w:num w:numId="17" w16cid:durableId="618681861">
-    <w:abstractNumId w:val="12"/>
+  <w:num w:numId="18" w16cid:durableId="727458551">
+    <w:abstractNumId w:val="10"/>
   </w:num>
 </w:numbering>
 </file>
@@ -1457,6 +1550,13 @@
     <w:lsdException w:name="Placeholder Text" w:semiHidden="1"/>
     <w:lsdException w:name="Light Shading"/>
     <w:lsdException w:name="Light List"/>
+    <w:lsdException w:name="Light Grid"/>
+    <w:lsdException w:name="Medium Shading 1"/>
+    <w:lsdException w:name="Medium Shading 2"/>
+    <w:lsdException w:name="Medium List 1"/>
+    <w:lsdException w:name="Medium List 2"/>
+    <w:lsdException w:name="Medium Grid 1"/>
+    <w:lsdException w:name="Medium Grid 2"/>
     <w:lsdException w:name="Medium Grid 3"/>
     <w:lsdException w:name="Dark List"/>
     <w:lsdException w:name="Colorful Shading"/>
@@ -1781,26 +1881,16 @@
   </w:style>
   <w:style w:type="paragraph" w:styleId="Heading6">
     <w:name w:val="heading 6"/>
-    <w:basedOn w:val="Normal"/>
+    <w:basedOn w:val="Title"/>
     <w:next w:val="BodyText"/>
     <w:uiPriority w:val="9"/>
     <w:unhideWhenUsed/>
     <w:qFormat/>
-    <w:rsid w:val="00132198"/>
-    <w:pPr>
-      <w:keepNext/>
-      <w:keepLines/>
-      <w:numPr>
-        <w:ilvl w:val="5"/>
-        <w:numId w:val="12"/>
-      </w:numPr>
-      <w:spacing w:before="200" w:after="0"/>
+    <w:rsid w:val="00782AE5"/>
+    <w:pPr>
+      <w:spacing w:before="440"/>
       <w:outlineLvl w:val="5"/>
     </w:pPr>
-    <w:rPr>
-      <w:rFonts w:asciiTheme="majorHAnsi" w:eastAsiaTheme="majorEastAsia" w:hAnsiTheme="majorHAnsi" w:cstheme="majorBidi"/>
-      <w:color w:val="4F81BD" w:themeColor="accent1"/>
-    </w:rPr>
   </w:style>
   <w:style w:type="paragraph" w:styleId="Heading7">
     <w:name w:val="heading 7"/>
@@ -2207,6 +2297,16 @@
     <w:rPr>
       <w:rFonts w:ascii="Times New Roman" w:hAnsi="Times New Roman"/>
     </w:rPr>
+  </w:style>
+  <w:style w:type="numbering" w:customStyle="1" w:styleId="CurrentList4">
+    <w:name w:val="Current List4"/>
+    <w:uiPriority w:val="99"/>
+    <w:rsid w:val="00782AE5"/>
+    <w:pPr>
+      <w:numPr>
+        <w:numId w:val="18"/>
+      </w:numPr>
+    </w:pPr>
   </w:style>
 </w:styles>
 </file>

</xml_diff>